<commit_message>
Added scans and other stuff
</commit_message>
<xml_diff>
--- a/documentation/Licenta_Matragociu_Bogdan.docx
+++ b/documentation/Licenta_Matragociu_Bogdan.docx
@@ -762,9 +762,435 @@
     <w:p>
       <w:pPr>
         <w:spacing w:line="276" w:lineRule="auto"/>
-        <w:jc w:val="center"/>
-        <w:rPr>
-          <w:rFonts w:ascii="Times New Roman" w:hAnsi="Times New Roman" w:cs="Times New Roman"/>
+        <w:rPr>
+          <w:rFonts w:ascii="Times New Roman" w:hAnsi="Times New Roman" w:cs="Times New Roman"/>
+          <w:b/>
+          <w:sz w:val="24"/>
+          <w:szCs w:val="24"/>
+          <w:lang w:val="ro-RO"/>
+        </w:rPr>
+      </w:pPr>
+      <w:r>
+        <w:rPr>
+          <w:rFonts w:ascii="Times New Roman" w:hAnsi="Times New Roman" w:cs="Times New Roman"/>
+          <w:b/>
+          <w:noProof/>
+          <w:sz w:val="24"/>
+          <w:szCs w:val="24"/>
+        </w:rPr>
+        <w:lastRenderedPageBreak/>
+        <w:drawing>
+          <wp:inline distT="0" distB="0" distL="0" distR="0">
+            <wp:extent cx="6400762" cy="8143875"/>
+            <wp:effectExtent l="0" t="0" r="635" b="0"/>
+            <wp:docPr id="32" name="Picture 32"/>
+            <wp:cNvGraphicFramePr>
+              <a:graphicFrameLocks xmlns:a="http://schemas.openxmlformats.org/drawingml/2006/main" noChangeAspect="1"/>
+            </wp:cNvGraphicFramePr>
+            <a:graphic xmlns:a="http://schemas.openxmlformats.org/drawingml/2006/main">
+              <a:graphicData uri="http://schemas.openxmlformats.org/drawingml/2006/picture">
+                <pic:pic xmlns:pic="http://schemas.openxmlformats.org/drawingml/2006/picture">
+                  <pic:nvPicPr>
+                    <pic:cNvPr id="32" name="Anexa1.png"/>
+                    <pic:cNvPicPr/>
+                  </pic:nvPicPr>
+                  <pic:blipFill>
+                    <a:blip r:embed="rId8">
+                      <a:extLst>
+                        <a:ext uri="{28A0092B-C50C-407E-A947-70E740481C1C}">
+                          <a14:useLocalDpi xmlns:a14="http://schemas.microsoft.com/office/drawing/2010/main" val="0"/>
+                        </a:ext>
+                      </a:extLst>
+                    </a:blip>
+                    <a:stretch>
+                      <a:fillRect/>
+                    </a:stretch>
+                  </pic:blipFill>
+                  <pic:spPr>
+                    <a:xfrm>
+                      <a:off x="0" y="0"/>
+                      <a:ext cx="6409992" cy="8155618"/>
+                    </a:xfrm>
+                    <a:prstGeom prst="rect">
+                      <a:avLst/>
+                    </a:prstGeom>
+                  </pic:spPr>
+                </pic:pic>
+              </a:graphicData>
+            </a:graphic>
+          </wp:inline>
+        </w:drawing>
+      </w:r>
+    </w:p>
+    <w:p>
+      <w:pPr>
+        <w:spacing w:line="276" w:lineRule="auto"/>
+        <w:rPr>
+          <w:rFonts w:ascii="Times New Roman" w:hAnsi="Times New Roman" w:cs="Times New Roman"/>
+          <w:b/>
+          <w:sz w:val="24"/>
+          <w:szCs w:val="24"/>
+          <w:lang w:val="ro-RO"/>
+        </w:rPr>
+      </w:pPr>
+      <w:r>
+        <w:rPr>
+          <w:rFonts w:ascii="Times New Roman" w:hAnsi="Times New Roman" w:cs="Times New Roman"/>
+          <w:b/>
+          <w:noProof/>
+          <w:sz w:val="24"/>
+          <w:szCs w:val="24"/>
+        </w:rPr>
+        <w:lastRenderedPageBreak/>
+        <w:drawing>
+          <wp:inline distT="0" distB="0" distL="0" distR="0">
+            <wp:extent cx="6410325" cy="8156043"/>
+            <wp:effectExtent l="0" t="0" r="0" b="0"/>
+            <wp:docPr id="33" name="Picture 33"/>
+            <wp:cNvGraphicFramePr>
+              <a:graphicFrameLocks xmlns:a="http://schemas.openxmlformats.org/drawingml/2006/main" noChangeAspect="1"/>
+            </wp:cNvGraphicFramePr>
+            <a:graphic xmlns:a="http://schemas.openxmlformats.org/drawingml/2006/main">
+              <a:graphicData uri="http://schemas.openxmlformats.org/drawingml/2006/picture">
+                <pic:pic xmlns:pic="http://schemas.openxmlformats.org/drawingml/2006/picture">
+                  <pic:nvPicPr>
+                    <pic:cNvPr id="33" name="Onestitate.png"/>
+                    <pic:cNvPicPr/>
+                  </pic:nvPicPr>
+                  <pic:blipFill>
+                    <a:blip r:embed="rId9">
+                      <a:extLst>
+                        <a:ext uri="{28A0092B-C50C-407E-A947-70E740481C1C}">
+                          <a14:useLocalDpi xmlns:a14="http://schemas.microsoft.com/office/drawing/2010/main" val="0"/>
+                        </a:ext>
+                      </a:extLst>
+                    </a:blip>
+                    <a:stretch>
+                      <a:fillRect/>
+                    </a:stretch>
+                  </pic:blipFill>
+                  <pic:spPr>
+                    <a:xfrm>
+                      <a:off x="0" y="0"/>
+                      <a:ext cx="6415242" cy="8162299"/>
+                    </a:xfrm>
+                    <a:prstGeom prst="rect">
+                      <a:avLst/>
+                    </a:prstGeom>
+                  </pic:spPr>
+                </pic:pic>
+              </a:graphicData>
+            </a:graphic>
+          </wp:inline>
+        </w:drawing>
+      </w:r>
+    </w:p>
+    <w:p>
+      <w:pPr>
+        <w:spacing w:line="276" w:lineRule="auto"/>
+        <w:rPr>
+          <w:rFonts w:ascii="Times New Roman" w:hAnsi="Times New Roman" w:cs="Times New Roman"/>
+          <w:b/>
+          <w:sz w:val="24"/>
+          <w:szCs w:val="24"/>
+          <w:lang w:val="ro-RO"/>
+        </w:rPr>
+      </w:pPr>
+    </w:p>
+    <w:p>
+      <w:pPr>
+        <w:spacing w:line="276" w:lineRule="auto"/>
+        <w:rPr>
+          <w:rFonts w:ascii="Times New Roman" w:hAnsi="Times New Roman" w:cs="Times New Roman"/>
+          <w:b/>
+          <w:sz w:val="24"/>
+          <w:szCs w:val="24"/>
+          <w:lang w:val="ro-RO"/>
+        </w:rPr>
+      </w:pPr>
+    </w:p>
+    <w:p>
+      <w:pPr>
+        <w:spacing w:line="276" w:lineRule="auto"/>
+        <w:rPr>
+          <w:rFonts w:ascii="Times New Roman" w:hAnsi="Times New Roman" w:cs="Times New Roman"/>
+          <w:b/>
+          <w:sz w:val="24"/>
+          <w:szCs w:val="24"/>
+          <w:lang w:val="ro-RO"/>
+        </w:rPr>
+      </w:pPr>
+    </w:p>
+    <w:p>
+      <w:pPr>
+        <w:spacing w:line="276" w:lineRule="auto"/>
+        <w:rPr>
+          <w:rFonts w:ascii="Times New Roman" w:hAnsi="Times New Roman" w:cs="Times New Roman"/>
+          <w:b/>
+          <w:sz w:val="24"/>
+          <w:szCs w:val="24"/>
+          <w:lang w:val="ro-RO"/>
+        </w:rPr>
+      </w:pPr>
+    </w:p>
+    <w:p>
+      <w:pPr>
+        <w:spacing w:line="276" w:lineRule="auto"/>
+        <w:rPr>
+          <w:rFonts w:ascii="Times New Roman" w:hAnsi="Times New Roman" w:cs="Times New Roman"/>
+          <w:b/>
+          <w:sz w:val="24"/>
+          <w:szCs w:val="24"/>
+          <w:lang w:val="ro-RO"/>
+        </w:rPr>
+      </w:pPr>
+    </w:p>
+    <w:p>
+      <w:pPr>
+        <w:spacing w:line="276" w:lineRule="auto"/>
+        <w:rPr>
+          <w:rFonts w:ascii="Times New Roman" w:hAnsi="Times New Roman" w:cs="Times New Roman"/>
+          <w:b/>
+          <w:sz w:val="24"/>
+          <w:szCs w:val="24"/>
+          <w:lang w:val="ro-RO"/>
+        </w:rPr>
+      </w:pPr>
+    </w:p>
+    <w:p>
+      <w:pPr>
+        <w:spacing w:line="276" w:lineRule="auto"/>
+        <w:rPr>
+          <w:rFonts w:ascii="Times New Roman" w:hAnsi="Times New Roman" w:cs="Times New Roman"/>
+          <w:b/>
+          <w:sz w:val="24"/>
+          <w:szCs w:val="24"/>
+          <w:lang w:val="ro-RO"/>
+        </w:rPr>
+      </w:pPr>
+    </w:p>
+    <w:p>
+      <w:pPr>
+        <w:spacing w:line="276" w:lineRule="auto"/>
+        <w:rPr>
+          <w:rFonts w:ascii="Times New Roman" w:hAnsi="Times New Roman" w:cs="Times New Roman"/>
+          <w:b/>
+          <w:sz w:val="24"/>
+          <w:szCs w:val="24"/>
+          <w:lang w:val="ro-RO"/>
+        </w:rPr>
+      </w:pPr>
+    </w:p>
+    <w:p>
+      <w:pPr>
+        <w:spacing w:line="276" w:lineRule="auto"/>
+        <w:rPr>
+          <w:rFonts w:ascii="Times New Roman" w:hAnsi="Times New Roman" w:cs="Times New Roman"/>
+          <w:b/>
+          <w:sz w:val="24"/>
+          <w:szCs w:val="24"/>
+          <w:lang w:val="ro-RO"/>
+        </w:rPr>
+      </w:pPr>
+    </w:p>
+    <w:p>
+      <w:pPr>
+        <w:spacing w:line="276" w:lineRule="auto"/>
+        <w:rPr>
+          <w:rFonts w:ascii="Times New Roman" w:hAnsi="Times New Roman" w:cs="Times New Roman"/>
+          <w:b/>
+          <w:sz w:val="24"/>
+          <w:szCs w:val="24"/>
+          <w:lang w:val="ro-RO"/>
+        </w:rPr>
+      </w:pPr>
+    </w:p>
+    <w:p>
+      <w:pPr>
+        <w:spacing w:line="276" w:lineRule="auto"/>
+        <w:rPr>
+          <w:rFonts w:ascii="Times New Roman" w:hAnsi="Times New Roman" w:cs="Times New Roman"/>
+          <w:b/>
+          <w:sz w:val="24"/>
+          <w:szCs w:val="24"/>
+          <w:lang w:val="ro-RO"/>
+        </w:rPr>
+      </w:pPr>
+    </w:p>
+    <w:p>
+      <w:pPr>
+        <w:spacing w:line="276" w:lineRule="auto"/>
+        <w:rPr>
+          <w:rFonts w:ascii="Times New Roman" w:hAnsi="Times New Roman" w:cs="Times New Roman"/>
+          <w:b/>
+          <w:sz w:val="24"/>
+          <w:szCs w:val="24"/>
+          <w:lang w:val="ro-RO"/>
+        </w:rPr>
+      </w:pPr>
+    </w:p>
+    <w:p>
+      <w:pPr>
+        <w:spacing w:line="276" w:lineRule="auto"/>
+        <w:rPr>
+          <w:rFonts w:ascii="Times New Roman" w:hAnsi="Times New Roman" w:cs="Times New Roman"/>
+          <w:b/>
+          <w:sz w:val="24"/>
+          <w:szCs w:val="24"/>
+          <w:lang w:val="ro-RO"/>
+        </w:rPr>
+      </w:pPr>
+    </w:p>
+    <w:p>
+      <w:pPr>
+        <w:spacing w:line="276" w:lineRule="auto"/>
+        <w:rPr>
+          <w:rFonts w:ascii="Times New Roman" w:hAnsi="Times New Roman" w:cs="Times New Roman"/>
+          <w:b/>
+          <w:sz w:val="24"/>
+          <w:szCs w:val="24"/>
+          <w:lang w:val="ro-RO"/>
+        </w:rPr>
+      </w:pPr>
+    </w:p>
+    <w:p>
+      <w:pPr>
+        <w:spacing w:line="276" w:lineRule="auto"/>
+        <w:rPr>
+          <w:rFonts w:ascii="Times New Roman" w:hAnsi="Times New Roman" w:cs="Times New Roman"/>
+          <w:b/>
+          <w:sz w:val="24"/>
+          <w:szCs w:val="24"/>
+          <w:lang w:val="ro-RO"/>
+        </w:rPr>
+      </w:pPr>
+    </w:p>
+    <w:p>
+      <w:pPr>
+        <w:spacing w:line="276" w:lineRule="auto"/>
+        <w:rPr>
+          <w:rFonts w:ascii="Times New Roman" w:hAnsi="Times New Roman" w:cs="Times New Roman"/>
+          <w:b/>
+          <w:sz w:val="24"/>
+          <w:szCs w:val="24"/>
+          <w:lang w:val="ro-RO"/>
+        </w:rPr>
+      </w:pPr>
+    </w:p>
+    <w:p>
+      <w:pPr>
+        <w:spacing w:line="276" w:lineRule="auto"/>
+        <w:rPr>
+          <w:rFonts w:ascii="Times New Roman" w:hAnsi="Times New Roman" w:cs="Times New Roman"/>
+          <w:b/>
+          <w:sz w:val="24"/>
+          <w:szCs w:val="24"/>
+          <w:lang w:val="ro-RO"/>
+        </w:rPr>
+      </w:pPr>
+    </w:p>
+    <w:p>
+      <w:pPr>
+        <w:spacing w:line="276" w:lineRule="auto"/>
+        <w:rPr>
+          <w:rFonts w:ascii="Times New Roman" w:hAnsi="Times New Roman" w:cs="Times New Roman"/>
+          <w:b/>
+          <w:sz w:val="24"/>
+          <w:szCs w:val="24"/>
+          <w:lang w:val="ro-RO"/>
+        </w:rPr>
+      </w:pPr>
+    </w:p>
+    <w:p>
+      <w:pPr>
+        <w:spacing w:line="276" w:lineRule="auto"/>
+        <w:rPr>
+          <w:rFonts w:ascii="Times New Roman" w:hAnsi="Times New Roman" w:cs="Times New Roman"/>
+          <w:b/>
+          <w:sz w:val="24"/>
+          <w:szCs w:val="24"/>
+          <w:lang w:val="ro-RO"/>
+        </w:rPr>
+      </w:pPr>
+    </w:p>
+    <w:p>
+      <w:pPr>
+        <w:spacing w:line="276" w:lineRule="auto"/>
+        <w:rPr>
+          <w:rFonts w:ascii="Times New Roman" w:hAnsi="Times New Roman" w:cs="Times New Roman"/>
+          <w:b/>
+          <w:sz w:val="24"/>
+          <w:szCs w:val="24"/>
+          <w:lang w:val="ro-RO"/>
+        </w:rPr>
+      </w:pPr>
+    </w:p>
+    <w:p>
+      <w:pPr>
+        <w:spacing w:line="276" w:lineRule="auto"/>
+        <w:rPr>
+          <w:rFonts w:ascii="Times New Roman" w:hAnsi="Times New Roman" w:cs="Times New Roman"/>
+          <w:b/>
+          <w:sz w:val="24"/>
+          <w:szCs w:val="24"/>
+          <w:lang w:val="ro-RO"/>
+        </w:rPr>
+      </w:pPr>
+    </w:p>
+    <w:p>
+      <w:pPr>
+        <w:spacing w:line="276" w:lineRule="auto"/>
+        <w:rPr>
+          <w:rFonts w:ascii="Times New Roman" w:hAnsi="Times New Roman" w:cs="Times New Roman"/>
+          <w:b/>
+          <w:sz w:val="24"/>
+          <w:szCs w:val="24"/>
+          <w:lang w:val="ro-RO"/>
+        </w:rPr>
+      </w:pPr>
+    </w:p>
+    <w:p>
+      <w:pPr>
+        <w:spacing w:line="276" w:lineRule="auto"/>
+        <w:rPr>
+          <w:rFonts w:ascii="Times New Roman" w:hAnsi="Times New Roman" w:cs="Times New Roman"/>
+          <w:b/>
+          <w:sz w:val="24"/>
+          <w:szCs w:val="24"/>
+          <w:lang w:val="ro-RO"/>
+        </w:rPr>
+      </w:pPr>
+    </w:p>
+    <w:p>
+      <w:pPr>
+        <w:spacing w:line="276" w:lineRule="auto"/>
+        <w:rPr>
+          <w:rFonts w:ascii="Times New Roman" w:hAnsi="Times New Roman" w:cs="Times New Roman"/>
+          <w:b/>
+          <w:sz w:val="24"/>
+          <w:szCs w:val="24"/>
+          <w:lang w:val="ro-RO"/>
+        </w:rPr>
+      </w:pPr>
+    </w:p>
+    <w:p>
+      <w:pPr>
+        <w:spacing w:line="276" w:lineRule="auto"/>
+        <w:rPr>
+          <w:rFonts w:ascii="Times New Roman" w:hAnsi="Times New Roman" w:cs="Times New Roman"/>
+          <w:b/>
+          <w:sz w:val="24"/>
+          <w:szCs w:val="24"/>
+          <w:lang w:val="ro-RO"/>
+        </w:rPr>
+      </w:pPr>
+    </w:p>
+    <w:p>
+      <w:pPr>
+        <w:spacing w:line="276" w:lineRule="auto"/>
+        <w:rPr>
+          <w:rFonts w:ascii="Times New Roman" w:hAnsi="Times New Roman" w:cs="Times New Roman"/>
+          <w:b/>
           <w:sz w:val="24"/>
           <w:szCs w:val="24"/>
           <w:lang w:val="ro-RO"/>
@@ -887,16 +1313,7 @@
               <w:szCs w:val="24"/>
               <w:lang w:val="ro-RO"/>
             </w:rPr>
-            <w:t>Noțiuni</w:t>
-          </w:r>
-          <w:r>
-            <w:rPr>
-              <w:rFonts w:ascii="Times New Roman" w:hAnsi="Times New Roman" w:cs="Times New Roman"/>
-              <w:sz w:val="24"/>
-              <w:szCs w:val="24"/>
-              <w:lang w:val="ro-RO"/>
-            </w:rPr>
-            <w:t xml:space="preserve"> generale</w:t>
+            <w:t>Noțiuni generale</w:t>
           </w:r>
         </w:p>
         <w:p>
@@ -1046,16 +1463,7 @@
               <w:szCs w:val="24"/>
               <w:lang w:val="ro-RO"/>
             </w:rPr>
-            <w:t xml:space="preserve">Setarea </w:t>
-          </w:r>
-          <w:r>
-            <w:rPr>
-              <w:rFonts w:ascii="Times New Roman" w:hAnsi="Times New Roman" w:cs="Times New Roman"/>
-              <w:sz w:val="24"/>
-              <w:szCs w:val="24"/>
-              <w:lang w:val="ro-RO"/>
-            </w:rPr>
-            <w:t>replicării</w:t>
+            <w:t>Setarea replicării</w:t>
           </w:r>
         </w:p>
         <w:p>
@@ -1080,16 +1488,7 @@
               <w:szCs w:val="24"/>
               <w:lang w:val="ro-RO"/>
             </w:rPr>
-            <w:t xml:space="preserve">Implementarea </w:t>
-          </w:r>
-          <w:r>
-            <w:rPr>
-              <w:rFonts w:ascii="Times New Roman" w:hAnsi="Times New Roman" w:cs="Times New Roman"/>
-              <w:sz w:val="24"/>
-              <w:szCs w:val="24"/>
-              <w:lang w:val="ro-RO"/>
-            </w:rPr>
-            <w:t>replicării</w:t>
+            <w:t>Implementarea replicării</w:t>
           </w:r>
         </w:p>
         <w:p>
@@ -1139,16 +1538,7 @@
               <w:szCs w:val="24"/>
               <w:lang w:val="ro-RO"/>
             </w:rPr>
-            <w:t xml:space="preserve">Administrare si </w:t>
-          </w:r>
-          <w:r>
-            <w:rPr>
-              <w:rFonts w:ascii="Times New Roman" w:hAnsi="Times New Roman" w:cs="Times New Roman"/>
-              <w:sz w:val="24"/>
-              <w:szCs w:val="24"/>
-              <w:lang w:val="ro-RO"/>
-            </w:rPr>
-            <w:t>mentenanță</w:t>
+            <w:t>Administrare si mentenanță</w:t>
           </w:r>
         </w:p>
         <w:p>
@@ -1441,16 +1831,7 @@
               <w:szCs w:val="24"/>
               <w:lang w:val="ro-RO"/>
             </w:rPr>
-            <w:t xml:space="preserve">Proiectarea </w:t>
-          </w:r>
-          <w:r>
-            <w:rPr>
-              <w:rFonts w:ascii="Times New Roman" w:hAnsi="Times New Roman" w:cs="Times New Roman"/>
-              <w:sz w:val="24"/>
-              <w:szCs w:val="24"/>
-              <w:lang w:val="ro-RO"/>
-            </w:rPr>
-            <w:t>aplicației</w:t>
+            <w:t>Proiectarea aplicației</w:t>
           </w:r>
         </w:p>
         <w:p>
@@ -1475,8 +1856,24 @@
               <w:szCs w:val="24"/>
               <w:lang w:val="ro-RO"/>
             </w:rPr>
-            <w:t xml:space="preserve">Prezentare generala a </w:t>
+            <w:t>Prezentare generala a interfeței</w:t>
           </w:r>
+        </w:p>
+        <w:p>
+          <w:pPr>
+            <w:pStyle w:val="ListParagraph"/>
+            <w:numPr>
+              <w:ilvl w:val="2"/>
+              <w:numId w:val="1"/>
+            </w:numPr>
+            <w:spacing w:line="276" w:lineRule="auto"/>
+            <w:rPr>
+              <w:rFonts w:ascii="Times New Roman" w:hAnsi="Times New Roman" w:cs="Times New Roman"/>
+              <w:sz w:val="24"/>
+              <w:szCs w:val="24"/>
+              <w:lang w:val="ro-RO"/>
+            </w:rPr>
+          </w:pPr>
           <w:r>
             <w:rPr>
               <w:rFonts w:ascii="Times New Roman" w:hAnsi="Times New Roman" w:cs="Times New Roman"/>
@@ -1484,7 +1881,7 @@
               <w:szCs w:val="24"/>
               <w:lang w:val="ro-RO"/>
             </w:rPr>
-            <w:t>interfeței</w:t>
+            <w:t>Secțiunea de autentificare</w:t>
           </w:r>
         </w:p>
         <w:p>
@@ -1518,59 +1915,7 @@
               <w:szCs w:val="24"/>
               <w:lang w:val="ro-RO"/>
             </w:rPr>
-            <w:t xml:space="preserve"> de autentificare</w:t>
-          </w:r>
-        </w:p>
-        <w:p>
-          <w:pPr>
-            <w:pStyle w:val="ListParagraph"/>
-            <w:numPr>
-              <w:ilvl w:val="2"/>
-              <w:numId w:val="1"/>
-            </w:numPr>
-            <w:spacing w:line="276" w:lineRule="auto"/>
-            <w:rPr>
-              <w:rFonts w:ascii="Times New Roman" w:hAnsi="Times New Roman" w:cs="Times New Roman"/>
-              <w:sz w:val="24"/>
-              <w:szCs w:val="24"/>
-              <w:lang w:val="ro-RO"/>
-            </w:rPr>
-          </w:pPr>
-          <w:r>
-            <w:rPr>
-              <w:rFonts w:ascii="Times New Roman" w:hAnsi="Times New Roman" w:cs="Times New Roman"/>
-              <w:sz w:val="24"/>
-              <w:szCs w:val="24"/>
-              <w:lang w:val="ro-RO"/>
-            </w:rPr>
-            <w:t>Secțiunea</w:t>
-          </w:r>
-          <w:r>
-            <w:rPr>
-              <w:rFonts w:ascii="Times New Roman" w:hAnsi="Times New Roman" w:cs="Times New Roman"/>
-              <w:sz w:val="24"/>
-              <w:szCs w:val="24"/>
-              <w:lang w:val="ro-RO"/>
-            </w:rPr>
-            <w:t xml:space="preserve"> de </w:t>
-          </w:r>
-          <w:r>
-            <w:rPr>
-              <w:rFonts w:ascii="Times New Roman" w:hAnsi="Times New Roman" w:cs="Times New Roman"/>
-              <w:sz w:val="24"/>
-              <w:szCs w:val="24"/>
-              <w:lang w:val="ro-RO"/>
-            </w:rPr>
-            <w:t>știri</w:t>
-          </w:r>
-          <w:r>
-            <w:rPr>
-              <w:rFonts w:ascii="Times New Roman" w:hAnsi="Times New Roman" w:cs="Times New Roman"/>
-              <w:sz w:val="24"/>
-              <w:szCs w:val="24"/>
-              <w:lang w:val="ro-RO"/>
-            </w:rPr>
-            <w:t xml:space="preserve"> si articole</w:t>
+            <w:t xml:space="preserve"> de știri si articole</w:t>
           </w:r>
         </w:p>
         <w:p>
@@ -1629,43 +1974,7 @@
               <w:szCs w:val="24"/>
               <w:lang w:val="ro-RO"/>
             </w:rPr>
-            <w:t>Secțiunea</w:t>
-          </w:r>
-          <w:r>
-            <w:rPr>
-              <w:rFonts w:ascii="Times New Roman" w:hAnsi="Times New Roman" w:cs="Times New Roman"/>
-              <w:sz w:val="24"/>
-              <w:szCs w:val="24"/>
-              <w:lang w:val="ro-RO"/>
-            </w:rPr>
-            <w:t xml:space="preserve"> de </w:t>
-          </w:r>
-          <w:r>
-            <w:rPr>
-              <w:rFonts w:ascii="Times New Roman" w:hAnsi="Times New Roman" w:cs="Times New Roman"/>
-              <w:sz w:val="24"/>
-              <w:szCs w:val="24"/>
-              <w:lang w:val="ro-RO"/>
-            </w:rPr>
-            <w:t>întrebări</w:t>
-          </w:r>
-          <w:r>
-            <w:rPr>
-              <w:rFonts w:ascii="Times New Roman" w:hAnsi="Times New Roman" w:cs="Times New Roman"/>
-              <w:sz w:val="24"/>
-              <w:szCs w:val="24"/>
-              <w:lang w:val="ro-RO"/>
-            </w:rPr>
-            <w:t xml:space="preserve"> si </w:t>
-          </w:r>
-          <w:r>
-            <w:rPr>
-              <w:rFonts w:ascii="Times New Roman" w:hAnsi="Times New Roman" w:cs="Times New Roman"/>
-              <w:sz w:val="24"/>
-              <w:szCs w:val="24"/>
-              <w:lang w:val="ro-RO"/>
-            </w:rPr>
-            <w:t>răspunsuri</w:t>
+            <w:t>Secțiunea de întrebări si răspunsuri</w:t>
           </w:r>
         </w:p>
         <w:p>
@@ -1690,16 +1999,7 @@
               <w:szCs w:val="24"/>
               <w:lang w:val="ro-RO"/>
             </w:rPr>
-            <w:t>Secțiunea</w:t>
-          </w:r>
-          <w:r>
-            <w:rPr>
-              <w:rFonts w:ascii="Times New Roman" w:hAnsi="Times New Roman" w:cs="Times New Roman"/>
-              <w:sz w:val="24"/>
-              <w:szCs w:val="24"/>
-              <w:lang w:val="ro-RO"/>
-            </w:rPr>
-            <w:t xml:space="preserve"> de administrator</w:t>
+            <w:t>Secțiunea de administrator</w:t>
           </w:r>
         </w:p>
         <w:p>
@@ -1724,16 +2024,7 @@
               <w:szCs w:val="24"/>
               <w:lang w:val="ro-RO"/>
             </w:rPr>
-            <w:t>Structura</w:t>
-          </w:r>
-          <w:r>
-            <w:rPr>
-              <w:rFonts w:ascii="Times New Roman" w:hAnsi="Times New Roman" w:cs="Times New Roman"/>
-              <w:sz w:val="24"/>
-              <w:szCs w:val="24"/>
-              <w:lang w:val="ro-RO"/>
-            </w:rPr>
-            <w:t xml:space="preserve"> bazei de date</w:t>
+            <w:t>Structura bazei de date</w:t>
           </w:r>
         </w:p>
         <w:p>
@@ -1758,16 +2049,7 @@
               <w:szCs w:val="24"/>
               <w:lang w:val="ro-RO"/>
             </w:rPr>
-            <w:t xml:space="preserve">Testarea </w:t>
-          </w:r>
-          <w:r>
-            <w:rPr>
-              <w:rFonts w:ascii="Times New Roman" w:hAnsi="Times New Roman" w:cs="Times New Roman"/>
-              <w:sz w:val="24"/>
-              <w:szCs w:val="24"/>
-              <w:lang w:val="ro-RO"/>
-            </w:rPr>
-            <w:t>replicării</w:t>
+            <w:t>Testarea replicării</w:t>
           </w:r>
         </w:p>
         <w:p>
@@ -1852,317 +2134,6 @@
         <w:spacing w:line="276" w:lineRule="auto"/>
         <w:rPr>
           <w:rFonts w:ascii="Times New Roman" w:hAnsi="Times New Roman" w:cs="Times New Roman"/>
-          <w:sz w:val="24"/>
-          <w:szCs w:val="24"/>
-          <w:lang w:val="ro-RO"/>
-        </w:rPr>
-      </w:pPr>
-    </w:p>
-    <w:p>
-      <w:pPr>
-        <w:spacing w:line="276" w:lineRule="auto"/>
-        <w:rPr>
-          <w:rFonts w:ascii="Times New Roman" w:hAnsi="Times New Roman" w:cs="Times New Roman"/>
-          <w:b/>
-          <w:sz w:val="24"/>
-          <w:szCs w:val="24"/>
-          <w:lang w:val="ro-RO"/>
-        </w:rPr>
-      </w:pPr>
-    </w:p>
-    <w:p>
-      <w:pPr>
-        <w:spacing w:line="276" w:lineRule="auto"/>
-        <w:rPr>
-          <w:rFonts w:ascii="Times New Roman" w:hAnsi="Times New Roman" w:cs="Times New Roman"/>
-          <w:b/>
-          <w:sz w:val="24"/>
-          <w:szCs w:val="24"/>
-          <w:lang w:val="ro-RO"/>
-        </w:rPr>
-      </w:pPr>
-    </w:p>
-    <w:p>
-      <w:pPr>
-        <w:spacing w:line="276" w:lineRule="auto"/>
-        <w:rPr>
-          <w:rFonts w:ascii="Times New Roman" w:hAnsi="Times New Roman" w:cs="Times New Roman"/>
-          <w:b/>
-          <w:sz w:val="24"/>
-          <w:szCs w:val="24"/>
-          <w:lang w:val="ro-RO"/>
-        </w:rPr>
-      </w:pPr>
-    </w:p>
-    <w:p>
-      <w:pPr>
-        <w:spacing w:line="276" w:lineRule="auto"/>
-        <w:rPr>
-          <w:rFonts w:ascii="Times New Roman" w:hAnsi="Times New Roman" w:cs="Times New Roman"/>
-          <w:b/>
-          <w:sz w:val="24"/>
-          <w:szCs w:val="24"/>
-          <w:lang w:val="ro-RO"/>
-        </w:rPr>
-      </w:pPr>
-    </w:p>
-    <w:p>
-      <w:pPr>
-        <w:spacing w:line="276" w:lineRule="auto"/>
-        <w:rPr>
-          <w:rFonts w:ascii="Times New Roman" w:hAnsi="Times New Roman" w:cs="Times New Roman"/>
-          <w:b/>
-          <w:sz w:val="24"/>
-          <w:szCs w:val="24"/>
-          <w:lang w:val="ro-RO"/>
-        </w:rPr>
-      </w:pPr>
-    </w:p>
-    <w:p>
-      <w:pPr>
-        <w:spacing w:line="276" w:lineRule="auto"/>
-        <w:rPr>
-          <w:rFonts w:ascii="Times New Roman" w:hAnsi="Times New Roman" w:cs="Times New Roman"/>
-          <w:b/>
-          <w:sz w:val="24"/>
-          <w:szCs w:val="24"/>
-          <w:lang w:val="ro-RO"/>
-        </w:rPr>
-      </w:pPr>
-    </w:p>
-    <w:p>
-      <w:pPr>
-        <w:spacing w:line="276" w:lineRule="auto"/>
-        <w:rPr>
-          <w:rFonts w:ascii="Times New Roman" w:hAnsi="Times New Roman" w:cs="Times New Roman"/>
-          <w:b/>
-          <w:sz w:val="24"/>
-          <w:szCs w:val="24"/>
-          <w:lang w:val="ro-RO"/>
-        </w:rPr>
-      </w:pPr>
-    </w:p>
-    <w:p>
-      <w:pPr>
-        <w:spacing w:line="276" w:lineRule="auto"/>
-        <w:rPr>
-          <w:rFonts w:ascii="Times New Roman" w:hAnsi="Times New Roman" w:cs="Times New Roman"/>
-          <w:b/>
-          <w:sz w:val="24"/>
-          <w:szCs w:val="24"/>
-          <w:lang w:val="ro-RO"/>
-        </w:rPr>
-      </w:pPr>
-    </w:p>
-    <w:p>
-      <w:pPr>
-        <w:spacing w:line="276" w:lineRule="auto"/>
-        <w:rPr>
-          <w:rFonts w:ascii="Times New Roman" w:hAnsi="Times New Roman" w:cs="Times New Roman"/>
-          <w:b/>
-          <w:sz w:val="24"/>
-          <w:szCs w:val="24"/>
-          <w:lang w:val="ro-RO"/>
-        </w:rPr>
-      </w:pPr>
-    </w:p>
-    <w:p>
-      <w:pPr>
-        <w:spacing w:line="276" w:lineRule="auto"/>
-        <w:rPr>
-          <w:rFonts w:ascii="Times New Roman" w:hAnsi="Times New Roman" w:cs="Times New Roman"/>
-          <w:b/>
-          <w:sz w:val="24"/>
-          <w:szCs w:val="24"/>
-          <w:lang w:val="ro-RO"/>
-        </w:rPr>
-      </w:pPr>
-    </w:p>
-    <w:p>
-      <w:pPr>
-        <w:spacing w:line="276" w:lineRule="auto"/>
-        <w:rPr>
-          <w:rFonts w:ascii="Times New Roman" w:hAnsi="Times New Roman" w:cs="Times New Roman"/>
-          <w:b/>
-          <w:sz w:val="24"/>
-          <w:szCs w:val="24"/>
-          <w:lang w:val="ro-RO"/>
-        </w:rPr>
-      </w:pPr>
-    </w:p>
-    <w:p>
-      <w:pPr>
-        <w:spacing w:line="276" w:lineRule="auto"/>
-        <w:rPr>
-          <w:rFonts w:ascii="Times New Roman" w:hAnsi="Times New Roman" w:cs="Times New Roman"/>
-          <w:b/>
-          <w:sz w:val="24"/>
-          <w:szCs w:val="24"/>
-          <w:lang w:val="ro-RO"/>
-        </w:rPr>
-      </w:pPr>
-    </w:p>
-    <w:p>
-      <w:pPr>
-        <w:spacing w:line="276" w:lineRule="auto"/>
-        <w:rPr>
-          <w:rFonts w:ascii="Times New Roman" w:hAnsi="Times New Roman" w:cs="Times New Roman"/>
-          <w:b/>
-          <w:sz w:val="24"/>
-          <w:szCs w:val="24"/>
-          <w:lang w:val="ro-RO"/>
-        </w:rPr>
-      </w:pPr>
-    </w:p>
-    <w:p>
-      <w:pPr>
-        <w:spacing w:line="276" w:lineRule="auto"/>
-        <w:rPr>
-          <w:rFonts w:ascii="Times New Roman" w:hAnsi="Times New Roman" w:cs="Times New Roman"/>
-          <w:b/>
-          <w:sz w:val="24"/>
-          <w:szCs w:val="24"/>
-          <w:lang w:val="ro-RO"/>
-        </w:rPr>
-      </w:pPr>
-    </w:p>
-    <w:p>
-      <w:pPr>
-        <w:spacing w:line="276" w:lineRule="auto"/>
-        <w:rPr>
-          <w:rFonts w:ascii="Times New Roman" w:hAnsi="Times New Roman" w:cs="Times New Roman"/>
-          <w:b/>
-          <w:sz w:val="24"/>
-          <w:szCs w:val="24"/>
-          <w:lang w:val="ro-RO"/>
-        </w:rPr>
-      </w:pPr>
-    </w:p>
-    <w:p>
-      <w:pPr>
-        <w:spacing w:line="276" w:lineRule="auto"/>
-        <w:rPr>
-          <w:rFonts w:ascii="Times New Roman" w:hAnsi="Times New Roman" w:cs="Times New Roman"/>
-          <w:b/>
-          <w:sz w:val="24"/>
-          <w:szCs w:val="24"/>
-          <w:lang w:val="ro-RO"/>
-        </w:rPr>
-      </w:pPr>
-    </w:p>
-    <w:p>
-      <w:pPr>
-        <w:spacing w:line="276" w:lineRule="auto"/>
-        <w:rPr>
-          <w:rFonts w:ascii="Times New Roman" w:hAnsi="Times New Roman" w:cs="Times New Roman"/>
-          <w:b/>
-          <w:sz w:val="24"/>
-          <w:szCs w:val="24"/>
-          <w:lang w:val="ro-RO"/>
-        </w:rPr>
-      </w:pPr>
-    </w:p>
-    <w:p>
-      <w:pPr>
-        <w:spacing w:line="276" w:lineRule="auto"/>
-        <w:rPr>
-          <w:rFonts w:ascii="Times New Roman" w:hAnsi="Times New Roman" w:cs="Times New Roman"/>
-          <w:b/>
-          <w:sz w:val="24"/>
-          <w:szCs w:val="24"/>
-          <w:lang w:val="ro-RO"/>
-        </w:rPr>
-      </w:pPr>
-    </w:p>
-    <w:p>
-      <w:pPr>
-        <w:spacing w:line="276" w:lineRule="auto"/>
-        <w:rPr>
-          <w:rFonts w:ascii="Times New Roman" w:hAnsi="Times New Roman" w:cs="Times New Roman"/>
-          <w:b/>
-          <w:sz w:val="24"/>
-          <w:szCs w:val="24"/>
-          <w:lang w:val="ro-RO"/>
-        </w:rPr>
-      </w:pPr>
-    </w:p>
-    <w:p>
-      <w:pPr>
-        <w:spacing w:line="276" w:lineRule="auto"/>
-        <w:rPr>
-          <w:rFonts w:ascii="Times New Roman" w:hAnsi="Times New Roman" w:cs="Times New Roman"/>
-          <w:b/>
-          <w:sz w:val="24"/>
-          <w:szCs w:val="24"/>
-          <w:lang w:val="ro-RO"/>
-        </w:rPr>
-      </w:pPr>
-    </w:p>
-    <w:p>
-      <w:pPr>
-        <w:spacing w:line="276" w:lineRule="auto"/>
-        <w:rPr>
-          <w:rFonts w:ascii="Times New Roman" w:hAnsi="Times New Roman" w:cs="Times New Roman"/>
-          <w:b/>
-          <w:sz w:val="24"/>
-          <w:szCs w:val="24"/>
-          <w:lang w:val="ro-RO"/>
-        </w:rPr>
-      </w:pPr>
-    </w:p>
-    <w:p>
-      <w:pPr>
-        <w:spacing w:line="276" w:lineRule="auto"/>
-        <w:rPr>
-          <w:rFonts w:ascii="Times New Roman" w:hAnsi="Times New Roman" w:cs="Times New Roman"/>
-          <w:b/>
-          <w:sz w:val="24"/>
-          <w:szCs w:val="24"/>
-          <w:lang w:val="ro-RO"/>
-        </w:rPr>
-      </w:pPr>
-    </w:p>
-    <w:p>
-      <w:pPr>
-        <w:spacing w:line="276" w:lineRule="auto"/>
-        <w:rPr>
-          <w:rFonts w:ascii="Times New Roman" w:hAnsi="Times New Roman" w:cs="Times New Roman"/>
-          <w:b/>
-          <w:sz w:val="24"/>
-          <w:szCs w:val="24"/>
-          <w:lang w:val="ro-RO"/>
-        </w:rPr>
-      </w:pPr>
-    </w:p>
-    <w:p>
-      <w:pPr>
-        <w:spacing w:line="276" w:lineRule="auto"/>
-        <w:rPr>
-          <w:rFonts w:ascii="Times New Roman" w:hAnsi="Times New Roman" w:cs="Times New Roman"/>
-          <w:b/>
-          <w:sz w:val="24"/>
-          <w:szCs w:val="24"/>
-          <w:lang w:val="ro-RO"/>
-        </w:rPr>
-      </w:pPr>
-    </w:p>
-    <w:p>
-      <w:pPr>
-        <w:spacing w:line="276" w:lineRule="auto"/>
-        <w:rPr>
-          <w:rFonts w:ascii="Times New Roman" w:hAnsi="Times New Roman" w:cs="Times New Roman"/>
-          <w:b/>
-          <w:sz w:val="24"/>
-          <w:szCs w:val="24"/>
-          <w:lang w:val="ro-RO"/>
-        </w:rPr>
-      </w:pPr>
-    </w:p>
-    <w:p>
-      <w:pPr>
-        <w:spacing w:line="276" w:lineRule="auto"/>
-        <w:rPr>
-          <w:rFonts w:ascii="Times New Roman" w:hAnsi="Times New Roman" w:cs="Times New Roman"/>
           <w:b/>
           <w:sz w:val="24"/>
           <w:szCs w:val="24"/>
@@ -2716,6 +2687,305 @@
         </w:rPr>
         <w:t>JPA - Java Persistence API</w:t>
       </w:r>
+    </w:p>
+    <w:p>
+      <w:pPr>
+        <w:spacing w:line="276" w:lineRule="auto"/>
+        <w:rPr>
+          <w:rFonts w:ascii="Times New Roman" w:hAnsi="Times New Roman" w:cs="Times New Roman"/>
+          <w:sz w:val="24"/>
+          <w:szCs w:val="24"/>
+          <w:lang w:val="ro-RO"/>
+        </w:rPr>
+      </w:pPr>
+    </w:p>
+    <w:p>
+      <w:pPr>
+        <w:spacing w:line="276" w:lineRule="auto"/>
+        <w:rPr>
+          <w:rFonts w:ascii="Times New Roman" w:hAnsi="Times New Roman" w:cs="Times New Roman"/>
+          <w:sz w:val="24"/>
+          <w:szCs w:val="24"/>
+          <w:lang w:val="ro-RO"/>
+        </w:rPr>
+      </w:pPr>
+    </w:p>
+    <w:p>
+      <w:pPr>
+        <w:spacing w:line="276" w:lineRule="auto"/>
+        <w:rPr>
+          <w:rFonts w:ascii="Times New Roman" w:hAnsi="Times New Roman" w:cs="Times New Roman"/>
+          <w:sz w:val="24"/>
+          <w:szCs w:val="24"/>
+          <w:lang w:val="ro-RO"/>
+        </w:rPr>
+      </w:pPr>
+    </w:p>
+    <w:p>
+      <w:pPr>
+        <w:spacing w:line="276" w:lineRule="auto"/>
+        <w:rPr>
+          <w:rFonts w:ascii="Times New Roman" w:hAnsi="Times New Roman" w:cs="Times New Roman"/>
+          <w:sz w:val="24"/>
+          <w:szCs w:val="24"/>
+          <w:lang w:val="ro-RO"/>
+        </w:rPr>
+      </w:pPr>
+    </w:p>
+    <w:p>
+      <w:pPr>
+        <w:spacing w:line="276" w:lineRule="auto"/>
+        <w:rPr>
+          <w:rFonts w:ascii="Times New Roman" w:hAnsi="Times New Roman" w:cs="Times New Roman"/>
+          <w:sz w:val="24"/>
+          <w:szCs w:val="24"/>
+          <w:lang w:val="ro-RO"/>
+        </w:rPr>
+      </w:pPr>
+    </w:p>
+    <w:p>
+      <w:pPr>
+        <w:spacing w:line="276" w:lineRule="auto"/>
+        <w:rPr>
+          <w:rFonts w:ascii="Times New Roman" w:hAnsi="Times New Roman" w:cs="Times New Roman"/>
+          <w:sz w:val="24"/>
+          <w:szCs w:val="24"/>
+          <w:lang w:val="ro-RO"/>
+        </w:rPr>
+      </w:pPr>
+    </w:p>
+    <w:p>
+      <w:pPr>
+        <w:spacing w:line="276" w:lineRule="auto"/>
+        <w:rPr>
+          <w:rFonts w:ascii="Times New Roman" w:hAnsi="Times New Roman" w:cs="Times New Roman"/>
+          <w:sz w:val="24"/>
+          <w:szCs w:val="24"/>
+          <w:lang w:val="ro-RO"/>
+        </w:rPr>
+      </w:pPr>
+    </w:p>
+    <w:p>
+      <w:pPr>
+        <w:spacing w:line="276" w:lineRule="auto"/>
+        <w:rPr>
+          <w:rFonts w:ascii="Times New Roman" w:hAnsi="Times New Roman" w:cs="Times New Roman"/>
+          <w:sz w:val="24"/>
+          <w:szCs w:val="24"/>
+          <w:lang w:val="ro-RO"/>
+        </w:rPr>
+      </w:pPr>
+    </w:p>
+    <w:p>
+      <w:pPr>
+        <w:spacing w:line="276" w:lineRule="auto"/>
+        <w:rPr>
+          <w:rFonts w:ascii="Times New Roman" w:hAnsi="Times New Roman" w:cs="Times New Roman"/>
+          <w:sz w:val="24"/>
+          <w:szCs w:val="24"/>
+          <w:lang w:val="ro-RO"/>
+        </w:rPr>
+      </w:pPr>
+    </w:p>
+    <w:p>
+      <w:pPr>
+        <w:spacing w:line="276" w:lineRule="auto"/>
+        <w:rPr>
+          <w:rFonts w:ascii="Times New Roman" w:hAnsi="Times New Roman" w:cs="Times New Roman"/>
+          <w:sz w:val="24"/>
+          <w:szCs w:val="24"/>
+          <w:lang w:val="ro-RO"/>
+        </w:rPr>
+      </w:pPr>
+    </w:p>
+    <w:p>
+      <w:pPr>
+        <w:spacing w:line="276" w:lineRule="auto"/>
+        <w:rPr>
+          <w:rFonts w:ascii="Times New Roman" w:hAnsi="Times New Roman" w:cs="Times New Roman"/>
+          <w:sz w:val="24"/>
+          <w:szCs w:val="24"/>
+          <w:lang w:val="ro-RO"/>
+        </w:rPr>
+      </w:pPr>
+    </w:p>
+    <w:p>
+      <w:pPr>
+        <w:spacing w:line="276" w:lineRule="auto"/>
+        <w:rPr>
+          <w:rFonts w:ascii="Times New Roman" w:hAnsi="Times New Roman" w:cs="Times New Roman"/>
+          <w:sz w:val="24"/>
+          <w:szCs w:val="24"/>
+          <w:lang w:val="ro-RO"/>
+        </w:rPr>
+      </w:pPr>
+    </w:p>
+    <w:p>
+      <w:pPr>
+        <w:spacing w:line="276" w:lineRule="auto"/>
+        <w:rPr>
+          <w:rFonts w:ascii="Times New Roman" w:hAnsi="Times New Roman" w:cs="Times New Roman"/>
+          <w:sz w:val="24"/>
+          <w:szCs w:val="24"/>
+          <w:lang w:val="ro-RO"/>
+        </w:rPr>
+      </w:pPr>
+    </w:p>
+    <w:p>
+      <w:pPr>
+        <w:spacing w:line="276" w:lineRule="auto"/>
+        <w:rPr>
+          <w:rFonts w:ascii="Times New Roman" w:hAnsi="Times New Roman" w:cs="Times New Roman"/>
+          <w:sz w:val="24"/>
+          <w:szCs w:val="24"/>
+          <w:lang w:val="ro-RO"/>
+        </w:rPr>
+      </w:pPr>
+    </w:p>
+    <w:p>
+      <w:pPr>
+        <w:spacing w:line="276" w:lineRule="auto"/>
+        <w:rPr>
+          <w:rFonts w:ascii="Times New Roman" w:hAnsi="Times New Roman" w:cs="Times New Roman"/>
+          <w:sz w:val="24"/>
+          <w:szCs w:val="24"/>
+          <w:lang w:val="ro-RO"/>
+        </w:rPr>
+      </w:pPr>
+    </w:p>
+    <w:p>
+      <w:pPr>
+        <w:spacing w:line="276" w:lineRule="auto"/>
+        <w:rPr>
+          <w:rFonts w:ascii="Times New Roman" w:hAnsi="Times New Roman" w:cs="Times New Roman"/>
+          <w:sz w:val="24"/>
+          <w:szCs w:val="24"/>
+          <w:lang w:val="ro-RO"/>
+        </w:rPr>
+      </w:pPr>
+    </w:p>
+    <w:p>
+      <w:pPr>
+        <w:spacing w:line="276" w:lineRule="auto"/>
+        <w:rPr>
+          <w:rFonts w:ascii="Times New Roman" w:hAnsi="Times New Roman" w:cs="Times New Roman"/>
+          <w:sz w:val="24"/>
+          <w:szCs w:val="24"/>
+          <w:lang w:val="ro-RO"/>
+        </w:rPr>
+      </w:pPr>
+    </w:p>
+    <w:p>
+      <w:pPr>
+        <w:spacing w:line="276" w:lineRule="auto"/>
+        <w:rPr>
+          <w:rFonts w:ascii="Times New Roman" w:hAnsi="Times New Roman" w:cs="Times New Roman"/>
+          <w:sz w:val="24"/>
+          <w:szCs w:val="24"/>
+          <w:lang w:val="ro-RO"/>
+        </w:rPr>
+      </w:pPr>
+    </w:p>
+    <w:p>
+      <w:pPr>
+        <w:spacing w:line="276" w:lineRule="auto"/>
+        <w:rPr>
+          <w:rFonts w:ascii="Times New Roman" w:hAnsi="Times New Roman" w:cs="Times New Roman"/>
+          <w:sz w:val="24"/>
+          <w:szCs w:val="24"/>
+          <w:lang w:val="ro-RO"/>
+        </w:rPr>
+      </w:pPr>
+    </w:p>
+    <w:p>
+      <w:pPr>
+        <w:spacing w:line="276" w:lineRule="auto"/>
+        <w:rPr>
+          <w:rFonts w:ascii="Times New Roman" w:hAnsi="Times New Roman" w:cs="Times New Roman"/>
+          <w:sz w:val="24"/>
+          <w:szCs w:val="24"/>
+          <w:lang w:val="ro-RO"/>
+        </w:rPr>
+      </w:pPr>
+    </w:p>
+    <w:p>
+      <w:pPr>
+        <w:spacing w:line="276" w:lineRule="auto"/>
+        <w:rPr>
+          <w:rFonts w:ascii="Times New Roman" w:hAnsi="Times New Roman" w:cs="Times New Roman"/>
+          <w:sz w:val="24"/>
+          <w:szCs w:val="24"/>
+          <w:lang w:val="ro-RO"/>
+        </w:rPr>
+      </w:pPr>
+    </w:p>
+    <w:p>
+      <w:pPr>
+        <w:spacing w:line="276" w:lineRule="auto"/>
+        <w:rPr>
+          <w:rFonts w:ascii="Times New Roman" w:hAnsi="Times New Roman" w:cs="Times New Roman"/>
+          <w:sz w:val="24"/>
+          <w:szCs w:val="24"/>
+          <w:lang w:val="ro-RO"/>
+        </w:rPr>
+      </w:pPr>
+    </w:p>
+    <w:p>
+      <w:pPr>
+        <w:spacing w:line="276" w:lineRule="auto"/>
+        <w:rPr>
+          <w:rFonts w:ascii="Times New Roman" w:hAnsi="Times New Roman" w:cs="Times New Roman"/>
+          <w:sz w:val="24"/>
+          <w:szCs w:val="24"/>
+          <w:lang w:val="ro-RO"/>
+        </w:rPr>
+      </w:pPr>
+    </w:p>
+    <w:p>
+      <w:pPr>
+        <w:spacing w:line="276" w:lineRule="auto"/>
+        <w:rPr>
+          <w:rFonts w:ascii="Times New Roman" w:hAnsi="Times New Roman" w:cs="Times New Roman"/>
+          <w:sz w:val="24"/>
+          <w:szCs w:val="24"/>
+          <w:lang w:val="ro-RO"/>
+        </w:rPr>
+      </w:pPr>
+    </w:p>
+    <w:p>
+      <w:pPr>
+        <w:spacing w:line="276" w:lineRule="auto"/>
+        <w:rPr>
+          <w:rFonts w:ascii="Times New Roman" w:hAnsi="Times New Roman" w:cs="Times New Roman"/>
+          <w:sz w:val="24"/>
+          <w:szCs w:val="24"/>
+          <w:lang w:val="ro-RO"/>
+        </w:rPr>
+      </w:pPr>
+    </w:p>
+    <w:p>
+      <w:pPr>
+        <w:spacing w:line="276" w:lineRule="auto"/>
+        <w:rPr>
+          <w:rFonts w:ascii="Times New Roman" w:hAnsi="Times New Roman" w:cs="Times New Roman"/>
+          <w:sz w:val="24"/>
+          <w:szCs w:val="24"/>
+          <w:lang w:val="ro-RO"/>
+        </w:rPr>
+      </w:pPr>
+    </w:p>
+    <w:p>
+      <w:pPr>
+        <w:spacing w:line="276" w:lineRule="auto"/>
+        <w:rPr>
+          <w:rFonts w:ascii="Times New Roman" w:hAnsi="Times New Roman" w:cs="Times New Roman"/>
+          <w:sz w:val="24"/>
+          <w:szCs w:val="24"/>
+          <w:lang w:val="ro-RO"/>
+        </w:rPr>
+      </w:pPr>
+      <w:bookmarkStart w:id="0" w:name="_GoBack"/>
+      <w:bookmarkEnd w:id="0"/>
     </w:p>
     <w:p>
       <w:pPr>
@@ -9443,7 +9713,7 @@
                     <pic:cNvPicPr/>
                   </pic:nvPicPr>
                   <pic:blipFill>
-                    <a:blip r:embed="rId8">
+                    <a:blip r:embed="rId10">
                       <a:extLst>
                         <a:ext uri="{28A0092B-C50C-407E-A947-70E740481C1C}">
                           <a14:useLocalDpi xmlns:a14="http://schemas.microsoft.com/office/drawing/2010/main" val="0"/>
@@ -20071,7 +20341,7 @@
                     <pic:cNvPicPr/>
                   </pic:nvPicPr>
                   <pic:blipFill>
-                    <a:blip r:embed="rId9">
+                    <a:blip r:embed="rId11">
                       <a:extLst>
                         <a:ext uri="{28A0092B-C50C-407E-A947-70E740481C1C}">
                           <a14:useLocalDpi xmlns:a14="http://schemas.microsoft.com/office/drawing/2010/main" val="0"/>
@@ -21114,7 +21384,7 @@
                     <pic:cNvPicPr/>
                   </pic:nvPicPr>
                   <pic:blipFill>
-                    <a:blip r:embed="rId10">
+                    <a:blip r:embed="rId12">
                       <a:extLst>
                         <a:ext uri="{28A0092B-C50C-407E-A947-70E740481C1C}">
                           <a14:useLocalDpi xmlns:a14="http://schemas.microsoft.com/office/drawing/2010/main" val="0"/>
@@ -23447,7 +23717,7 @@
                     <pic:cNvPicPr/>
                   </pic:nvPicPr>
                   <pic:blipFill>
-                    <a:blip r:embed="rId11">
+                    <a:blip r:embed="rId13">
                       <a:extLst>
                         <a:ext uri="{28A0092B-C50C-407E-A947-70E740481C1C}">
                           <a14:useLocalDpi xmlns:a14="http://schemas.microsoft.com/office/drawing/2010/main" val="0"/>
@@ -24524,7 +24794,7 @@
                     <pic:cNvPicPr/>
                   </pic:nvPicPr>
                   <pic:blipFill>
-                    <a:blip r:embed="rId12">
+                    <a:blip r:embed="rId14">
                       <a:extLst>
                         <a:ext uri="{28A0092B-C50C-407E-A947-70E740481C1C}">
                           <a14:useLocalDpi xmlns:a14="http://schemas.microsoft.com/office/drawing/2010/main" val="0"/>
@@ -25013,7 +25283,7 @@
                     </pic:cNvPicPr>
                   </pic:nvPicPr>
                   <pic:blipFill>
-                    <a:blip r:embed="rId13">
+                    <a:blip r:embed="rId15">
                       <a:extLst>
                         <a:ext uri="{28A0092B-C50C-407E-A947-70E740481C1C}">
                           <a14:useLocalDpi xmlns:a14="http://schemas.microsoft.com/office/drawing/2010/main" val="0"/>
@@ -26054,7 +26324,7 @@
                     </pic:cNvPicPr>
                   </pic:nvPicPr>
                   <pic:blipFill>
-                    <a:blip r:embed="rId14">
+                    <a:blip r:embed="rId16">
                       <a:extLst>
                         <a:ext uri="{28A0092B-C50C-407E-A947-70E740481C1C}">
                           <a14:useLocalDpi xmlns:a14="http://schemas.microsoft.com/office/drawing/2010/main" val="0"/>
@@ -26598,7 +26868,7 @@
         </w:rPr>
         <w:t xml:space="preserve"> utilitarul MySQL Master-Master Replication manager Tool (</w:t>
       </w:r>
-      <w:hyperlink r:id="rId15" w:history="1">
+      <w:hyperlink r:id="rId17" w:history="1">
         <w:r>
           <w:rPr>
             <w:rStyle w:val="Hyperlink"/>
@@ -27794,7 +28064,7 @@
                     </pic:cNvPicPr>
                   </pic:nvPicPr>
                   <pic:blipFill>
-                    <a:blip r:embed="rId16">
+                    <a:blip r:embed="rId18">
                       <a:extLst>
                         <a:ext uri="{28A0092B-C50C-407E-A947-70E740481C1C}">
                           <a14:useLocalDpi xmlns:a14="http://schemas.microsoft.com/office/drawing/2010/main" val="0"/>
@@ -28210,7 +28480,7 @@
                     </pic:cNvPicPr>
                   </pic:nvPicPr>
                   <pic:blipFill>
-                    <a:blip r:embed="rId17">
+                    <a:blip r:embed="rId19">
                       <a:extLst>
                         <a:ext uri="{28A0092B-C50C-407E-A947-70E740481C1C}">
                           <a14:useLocalDpi xmlns:a14="http://schemas.microsoft.com/office/drawing/2010/main" val="0"/>
@@ -28519,7 +28789,7 @@
                     </pic:cNvPicPr>
                   </pic:nvPicPr>
                   <pic:blipFill>
-                    <a:blip r:embed="rId18">
+                    <a:blip r:embed="rId20">
                       <a:extLst>
                         <a:ext uri="{28A0092B-C50C-407E-A947-70E740481C1C}">
                           <a14:useLocalDpi xmlns:a14="http://schemas.microsoft.com/office/drawing/2010/main" val="0"/>
@@ -29281,7 +29551,7 @@
                     </pic:cNvPicPr>
                   </pic:nvPicPr>
                   <pic:blipFill>
-                    <a:blip r:embed="rId19">
+                    <a:blip r:embed="rId21">
                       <a:extLst>
                         <a:ext uri="{28A0092B-C50C-407E-A947-70E740481C1C}">
                           <a14:useLocalDpi xmlns:a14="http://schemas.microsoft.com/office/drawing/2010/main" val="0"/>
@@ -30430,7 +30700,7 @@
                     </pic:cNvPicPr>
                   </pic:nvPicPr>
                   <pic:blipFill>
-                    <a:blip r:embed="rId20">
+                    <a:blip r:embed="rId22">
                       <a:extLst>
                         <a:ext uri="{28A0092B-C50C-407E-A947-70E740481C1C}">
                           <a14:useLocalDpi xmlns:a14="http://schemas.microsoft.com/office/drawing/2010/main" val="0"/>
@@ -41150,7 +41420,7 @@
                     </pic:cNvPicPr>
                   </pic:nvPicPr>
                   <pic:blipFill>
-                    <a:blip r:embed="rId21">
+                    <a:blip r:embed="rId23">
                       <a:extLst>
                         <a:ext uri="{28A0092B-C50C-407E-A947-70E740481C1C}">
                           <a14:useLocalDpi xmlns:a14="http://schemas.microsoft.com/office/drawing/2010/main" val="0"/>
@@ -41293,7 +41563,7 @@
                     </pic:cNvPicPr>
                   </pic:nvPicPr>
                   <pic:blipFill>
-                    <a:blip r:embed="rId22">
+                    <a:blip r:embed="rId24">
                       <a:extLst>
                         <a:ext uri="{28A0092B-C50C-407E-A947-70E740481C1C}">
                           <a14:useLocalDpi xmlns:a14="http://schemas.microsoft.com/office/drawing/2010/main" val="0"/>
@@ -41685,7 +41955,7 @@
                     </pic:cNvPicPr>
                   </pic:nvPicPr>
                   <pic:blipFill>
-                    <a:blip r:embed="rId23">
+                    <a:blip r:embed="rId25">
                       <a:extLst>
                         <a:ext uri="{28A0092B-C50C-407E-A947-70E740481C1C}">
                           <a14:useLocalDpi xmlns:a14="http://schemas.microsoft.com/office/drawing/2010/main" val="0"/>
@@ -42407,7 +42677,7 @@
                     </pic:cNvPicPr>
                   </pic:nvPicPr>
                   <pic:blipFill>
-                    <a:blip r:embed="rId24">
+                    <a:blip r:embed="rId26">
                       <a:extLst>
                         <a:ext uri="{28A0092B-C50C-407E-A947-70E740481C1C}">
                           <a14:useLocalDpi xmlns:a14="http://schemas.microsoft.com/office/drawing/2010/main" val="0"/>
@@ -42670,7 +42940,7 @@
                     </pic:cNvPicPr>
                   </pic:nvPicPr>
                   <pic:blipFill>
-                    <a:blip r:embed="rId25">
+                    <a:blip r:embed="rId27">
                       <a:extLst>
                         <a:ext uri="{28A0092B-C50C-407E-A947-70E740481C1C}">
                           <a14:useLocalDpi xmlns:a14="http://schemas.microsoft.com/office/drawing/2010/main" val="0"/>
@@ -43029,16 +43299,7 @@
           <w:szCs w:val="24"/>
           <w:lang w:val="ro-RO"/>
         </w:rPr>
-        <w:t xml:space="preserve"> pentru a </w:t>
-      </w:r>
-      <w:r>
-        <w:rPr>
-          <w:rFonts w:ascii="Times New Roman" w:hAnsi="Times New Roman" w:cs="Times New Roman"/>
-          <w:sz w:val="24"/>
-          <w:szCs w:val="24"/>
-          <w:lang w:val="ro-RO"/>
-        </w:rPr>
-        <w:t>î</w:t>
+        <w:t xml:space="preserve"> pentru a î</w:t>
       </w:r>
       <w:r>
         <w:rPr>
@@ -43216,7 +43477,7 @@
                     </pic:cNvPicPr>
                   </pic:nvPicPr>
                   <pic:blipFill>
-                    <a:blip r:embed="rId26">
+                    <a:blip r:embed="rId28">
                       <a:extLst>
                         <a:ext uri="{28A0092B-C50C-407E-A947-70E740481C1C}">
                           <a14:useLocalDpi xmlns:a14="http://schemas.microsoft.com/office/drawing/2010/main" val="0"/>
@@ -44396,7 +44657,7 @@
                     </pic:cNvPicPr>
                   </pic:nvPicPr>
                   <pic:blipFill>
-                    <a:blip r:embed="rId27">
+                    <a:blip r:embed="rId29">
                       <a:extLst>
                         <a:ext uri="{28A0092B-C50C-407E-A947-70E740481C1C}">
                           <a14:useLocalDpi xmlns:a14="http://schemas.microsoft.com/office/drawing/2010/main" val="0"/>
@@ -44549,7 +44810,7 @@
                     </pic:cNvPicPr>
                   </pic:nvPicPr>
                   <pic:blipFill>
-                    <a:blip r:embed="rId28">
+                    <a:blip r:embed="rId30">
                       <a:extLst>
                         <a:ext uri="{28A0092B-C50C-407E-A947-70E740481C1C}">
                           <a14:useLocalDpi xmlns:a14="http://schemas.microsoft.com/office/drawing/2010/main" val="0"/>
@@ -44831,25 +45092,14 @@
           <w:lang w:val="ro-RO"/>
         </w:rPr>
       </w:pPr>
-      <w:bookmarkStart w:id="0" w:name="_GoBack"/>
-      <w:r>
-        <w:rPr>
-          <w:rFonts w:ascii="Times New Roman" w:hAnsi="Times New Roman" w:cs="Times New Roman"/>
-          <w:sz w:val="24"/>
-          <w:szCs w:val="24"/>
-          <w:lang w:val="ro-RO"/>
-        </w:rPr>
-        <w:t>High</w:t>
-      </w:r>
-      <w:bookmarkEnd w:id="0"/>
-      <w:r>
-        <w:rPr>
-          <w:rFonts w:ascii="Times New Roman" w:hAnsi="Times New Roman" w:cs="Times New Roman"/>
-          <w:sz w:val="24"/>
-          <w:szCs w:val="24"/>
-          <w:lang w:val="ro-RO"/>
-        </w:rPr>
-        <w:t xml:space="preserve"> Performance MySQL </w:t>
+      <w:r>
+        <w:rPr>
+          <w:rFonts w:ascii="Times New Roman" w:hAnsi="Times New Roman" w:cs="Times New Roman"/>
+          <w:sz w:val="24"/>
+          <w:szCs w:val="24"/>
+          <w:lang w:val="ro-RO"/>
+        </w:rPr>
+        <w:t xml:space="preserve">High Performance MySQL </w:t>
       </w:r>
       <w:r>
         <w:rPr>
@@ -45111,7 +45361,7 @@
         </w:rPr>
         <w:t xml:space="preserve">Oracle – </w:t>
       </w:r>
-      <w:hyperlink r:id="rId29" w:history="1">
+      <w:hyperlink r:id="rId31" w:history="1">
         <w:r>
           <w:rPr>
             <w:rStyle w:val="Hyperlink"/>
@@ -45151,7 +45401,7 @@
         </w:rPr>
         <w:t xml:space="preserve">Java API - </w:t>
       </w:r>
-      <w:hyperlink r:id="rId30" w:history="1">
+      <w:hyperlink r:id="rId32" w:history="1">
         <w:r>
           <w:rPr>
             <w:rStyle w:val="Hyperlink"/>
@@ -45179,7 +45429,7 @@
           <w:szCs w:val="24"/>
         </w:rPr>
       </w:pPr>
-      <w:hyperlink r:id="rId31" w:history="1">
+      <w:hyperlink r:id="rId33" w:history="1">
         <w:r>
           <w:rPr>
             <w:rStyle w:val="Hyperlink"/>
@@ -45207,7 +45457,7 @@
           <w:lang w:val="ro-RO"/>
         </w:rPr>
       </w:pPr>
-      <w:hyperlink r:id="rId32" w:history="1">
+      <w:hyperlink r:id="rId34" w:history="1">
         <w:r>
           <w:rPr>
             <w:rStyle w:val="Hyperlink"/>
@@ -45266,7 +45516,7 @@
       </w:r>
     </w:p>
     <w:sectPr>
-      <w:footerReference w:type="default" r:id="rId33"/>
+      <w:footerReference w:type="default" r:id="rId35"/>
       <w:pgSz w:w="12240" w:h="15840"/>
       <w:pgMar w:top="1440" w:right="1440" w:bottom="1440" w:left="1440" w:header="720" w:footer="720" w:gutter="0"/>
       <w:cols w:space="720"/>
@@ -45335,7 +45585,7 @@
           <w:rPr>
             <w:noProof/>
           </w:rPr>
-          <w:t>49</w:t>
+          <w:t>2</w:t>
         </w:r>
         <w:r>
           <w:rPr>
@@ -49223,7 +49473,7 @@
 </file>
 
 <file path=customXml/itemProps1.xml><?xml version="1.0" encoding="utf-8"?>
-<ds:datastoreItem xmlns:ds="http://schemas.openxmlformats.org/officeDocument/2006/customXml" ds:itemID="{CFED173B-6E87-46E1-AA45-AFF45E51F7F6}">
+<ds:datastoreItem xmlns:ds="http://schemas.openxmlformats.org/officeDocument/2006/customXml" ds:itemID="{1C17EA79-4877-488A-978B-69CC33E8FB62}">
   <ds:schemaRefs>
     <ds:schemaRef ds:uri="http://schemas.openxmlformats.org/officeDocument/2006/bibliography"/>
   </ds:schemaRefs>

</xml_diff>